<commit_message>
Update slide and business plan template
</commit_message>
<xml_diff>
--- a/Format Business Plan - BP02.docx
+++ b/Format Business Plan - BP02.docx
@@ -1,6 +1,6 @@
 
 <file path=word/document.xml><?xml version="1.0" encoding="utf-8"?>
-<w:document xmlns:wpc="http://schemas.microsoft.com/office/word/2010/wordprocessingCanvas" xmlns:mc="http://schemas.openxmlformats.org/markup-compatibility/2006" xmlns:o="urn:schemas-microsoft-com:office:office" xmlns:r="http://schemas.openxmlformats.org/officeDocument/2006/relationships" xmlns:m="http://schemas.openxmlformats.org/officeDocument/2006/math" xmlns:v="urn:schemas-microsoft-com:vml" xmlns:wp14="http://schemas.microsoft.com/office/word/2010/wordprocessingDrawing" xmlns:wp="http://schemas.openxmlformats.org/drawingml/2006/wordprocessingDrawing" xmlns:w10="urn:schemas-microsoft-com:office:word" xmlns:w="http://schemas.openxmlformats.org/wordprocessingml/2006/main" xmlns:w14="http://schemas.microsoft.com/office/word/2010/wordml" xmlns:wpg="http://schemas.microsoft.com/office/word/2010/wordprocessingGroup" xmlns:wpi="http://schemas.microsoft.com/office/word/2010/wordprocessingInk" xmlns:wne="http://schemas.microsoft.com/office/word/2006/wordml" xmlns:wps="http://schemas.microsoft.com/office/word/2010/wordprocessingShape" mc:Ignorable="w14 wp14">
+<w:document xmlns:ve="http://schemas.openxmlformats.org/markup-compatibility/2006" xmlns:o="urn:schemas-microsoft-com:office:office" xmlns:r="http://schemas.openxmlformats.org/officeDocument/2006/relationships" xmlns:m="http://schemas.openxmlformats.org/officeDocument/2006/math" xmlns:v="urn:schemas-microsoft-com:vml" xmlns:wp="http://schemas.openxmlformats.org/drawingml/2006/wordprocessingDrawing" xmlns:w10="urn:schemas-microsoft-com:office:word" xmlns:w="http://schemas.openxmlformats.org/wordprocessingml/2006/main" xmlns:wne="http://schemas.microsoft.com/office/word/2006/wordml">
   <w:body>
     <w:p>
       <w:pPr>
@@ -537,35 +537,27 @@
           <w:sz w:val="20"/>
           <w:szCs w:val="20"/>
         </w:rPr>
-        <w:t>SWOT of Own Business</w:t>
-      </w:r>
-    </w:p>
-    <w:p>
-      <w:pPr>
-        <w:pStyle w:val="ListParagraph"/>
-        <w:spacing w:after="0" w:line="240" w:lineRule="auto"/>
-        <w:ind w:left="993"/>
-        <w:rPr>
-          <w:rFonts w:ascii="Verdana" w:hAnsi="Verdana"/>
-          <w:sz w:val="20"/>
-          <w:szCs w:val="20"/>
-        </w:rPr>
-      </w:pPr>
-      <w:r>
-        <w:rPr>
-          <w:rFonts w:ascii="Verdana" w:hAnsi="Verdana"/>
-          <w:sz w:val="20"/>
-          <w:szCs w:val="20"/>
-        </w:rPr>
-        <w:t>Bagian ini perlu diperlihatkan Kekuatan, Kelemahan dari Bisnis ini, serta Kesempatan yang ada yang bisa dimanfaatkan, dan Ancaman apa yang mesti di</w:t>
-      </w:r>
-      <w:r>
-        <w:rPr>
-          <w:rFonts w:ascii="Verdana" w:hAnsi="Verdana"/>
-          <w:sz w:val="20"/>
-          <w:szCs w:val="20"/>
-        </w:rPr>
-        <w:t>antisipasi kedepan.</w:t>
+        <w:t>Segmentation Overview</w:t>
+      </w:r>
+    </w:p>
+    <w:p>
+      <w:pPr>
+        <w:pStyle w:val="ListParagraph"/>
+        <w:spacing w:after="0" w:line="240" w:lineRule="auto"/>
+        <w:ind w:left="993"/>
+        <w:rPr>
+          <w:rFonts w:ascii="Verdana" w:hAnsi="Verdana"/>
+          <w:sz w:val="20"/>
+          <w:szCs w:val="20"/>
+        </w:rPr>
+      </w:pPr>
+      <w:r>
+        <w:rPr>
+          <w:rFonts w:ascii="Verdana" w:hAnsi="Verdana"/>
+          <w:sz w:val="20"/>
+          <w:szCs w:val="20"/>
+        </w:rPr>
+        <w:t>Sekmentasi target pasar yang dituju.</w:t>
       </w:r>
     </w:p>
     <w:p>
@@ -589,6 +581,58 @@
           <w:sz w:val="20"/>
           <w:szCs w:val="20"/>
         </w:rPr>
+        <w:t>SWOT of Own Business</w:t>
+      </w:r>
+    </w:p>
+    <w:p>
+      <w:pPr>
+        <w:pStyle w:val="ListParagraph"/>
+        <w:spacing w:after="0" w:line="240" w:lineRule="auto"/>
+        <w:ind w:left="993"/>
+        <w:rPr>
+          <w:rFonts w:ascii="Verdana" w:hAnsi="Verdana"/>
+          <w:sz w:val="20"/>
+          <w:szCs w:val="20"/>
+        </w:rPr>
+      </w:pPr>
+      <w:r>
+        <w:rPr>
+          <w:rFonts w:ascii="Verdana" w:hAnsi="Verdana"/>
+          <w:sz w:val="20"/>
+          <w:szCs w:val="20"/>
+        </w:rPr>
+        <w:t>Bagian ini perlu diperlihatkan Kekuatan, Kelemahan dari Bisnis ini, serta Kesempatan yang ada yang bisa dimanfaatkan, dan Ancaman apa yang mesti di</w:t>
+      </w:r>
+      <w:r>
+        <w:rPr>
+          <w:rFonts w:ascii="Verdana" w:hAnsi="Verdana"/>
+          <w:sz w:val="20"/>
+          <w:szCs w:val="20"/>
+        </w:rPr>
+        <w:t>antisipasi kedepan.</w:t>
+      </w:r>
+    </w:p>
+    <w:p>
+      <w:pPr>
+        <w:pStyle w:val="ListParagraph"/>
+        <w:numPr>
+          <w:ilvl w:val="1"/>
+          <w:numId w:val="1"/>
+        </w:numPr>
+        <w:spacing w:after="0" w:line="240" w:lineRule="auto"/>
+        <w:ind w:left="993" w:hanging="284"/>
+        <w:rPr>
+          <w:rFonts w:ascii="Verdana" w:hAnsi="Verdana"/>
+          <w:sz w:val="20"/>
+          <w:szCs w:val="20"/>
+        </w:rPr>
+      </w:pPr>
+      <w:r>
+        <w:rPr>
+          <w:rFonts w:ascii="Verdana" w:hAnsi="Verdana"/>
+          <w:sz w:val="20"/>
+          <w:szCs w:val="20"/>
+        </w:rPr>
         <w:t>Competitor(s) Overview</w:t>
       </w:r>
     </w:p>
@@ -721,6 +765,7 @@
           <w:sz w:val="20"/>
           <w:szCs w:val="20"/>
         </w:rPr>
+        <w:lastRenderedPageBreak/>
         <w:t>Bagian ini memperlihatkan posisi bisnis kita pada market, terutama dibandingkan dengan kompetitor yang ada.</w:t>
       </w:r>
     </w:p>
@@ -758,7 +803,6 @@
           <w:sz w:val="20"/>
           <w:szCs w:val="20"/>
         </w:rPr>
-        <w:lastRenderedPageBreak/>
         <w:t>Marketing &amp; Sales Plan</w:t>
       </w:r>
     </w:p>
@@ -1141,15 +1185,7 @@
           <w:sz w:val="20"/>
           <w:szCs w:val="20"/>
         </w:rPr>
-        <w:t>Produksi adalah salah satu aktivitas utama dari bisnis ini. Pada bagian ini,</w:t>
-      </w:r>
-      <w:r>
-        <w:rPr>
-          <w:rFonts w:ascii="Verdana" w:hAnsi="Verdana"/>
-          <w:sz w:val="20"/>
-          <w:szCs w:val="20"/>
-        </w:rPr>
-        <w:t xml:space="preserve"> Anda akan menjelaskan secara detail tentang segala hal menyangkut proses produksi yang ada di bisnis ini. </w:t>
+        <w:t xml:space="preserve">Produksi adalah salah satu aktivitas utama dari bisnis ini. Pada bagian ini, Anda akan menjelaskan secara detail tentang segala hal menyangkut proses produksi yang ada di bisnis ini. </w:t>
       </w:r>
     </w:p>
     <w:p>
@@ -1173,27 +1209,75 @@
           <w:sz w:val="20"/>
           <w:szCs w:val="20"/>
         </w:rPr>
-        <w:t>Raw materials</w:t>
-      </w:r>
-    </w:p>
-    <w:p>
-      <w:pPr>
-        <w:pStyle w:val="ListParagraph"/>
-        <w:spacing w:after="0" w:line="240" w:lineRule="auto"/>
-        <w:ind w:left="993"/>
-        <w:rPr>
-          <w:rFonts w:ascii="Verdana" w:hAnsi="Verdana"/>
-          <w:sz w:val="20"/>
-          <w:szCs w:val="20"/>
-        </w:rPr>
-      </w:pPr>
-      <w:r>
-        <w:rPr>
-          <w:rFonts w:ascii="Verdana" w:hAnsi="Verdana"/>
-          <w:sz w:val="20"/>
-          <w:szCs w:val="20"/>
-        </w:rPr>
-        <w:t xml:space="preserve">Dari mana Anda mendapatkan bahan baku? Siapa saja suppliernya? Bagaimana cara mendapatkan bahan baku tersebut? Bagaimana cara pembayarannya (tunai atau tempo)? Apakah ada substitusi untuk bahan baku tersebut. </w:t>
+        <w:t>Story boards and software tools</w:t>
+      </w:r>
+    </w:p>
+    <w:p>
+      <w:pPr>
+        <w:pStyle w:val="ListParagraph"/>
+        <w:spacing w:after="0" w:line="240" w:lineRule="auto"/>
+        <w:ind w:left="993"/>
+        <w:rPr>
+          <w:rFonts w:ascii="Verdana" w:hAnsi="Verdana"/>
+          <w:sz w:val="20"/>
+          <w:szCs w:val="20"/>
+        </w:rPr>
+      </w:pPr>
+      <w:r>
+        <w:rPr>
+          <w:rFonts w:ascii="Verdana" w:hAnsi="Verdana"/>
+          <w:sz w:val="20"/>
+          <w:szCs w:val="20"/>
+        </w:rPr>
+        <w:t>Bagaimana story board mobile apps yang akan dibangun?</w:t>
+      </w:r>
+    </w:p>
+    <w:p>
+      <w:pPr>
+        <w:pStyle w:val="ListParagraph"/>
+        <w:spacing w:after="0" w:line="240" w:lineRule="auto"/>
+        <w:ind w:left="993"/>
+        <w:rPr>
+          <w:rFonts w:ascii="Verdana" w:hAnsi="Verdana"/>
+          <w:sz w:val="20"/>
+          <w:szCs w:val="20"/>
+        </w:rPr>
+      </w:pPr>
+      <w:r>
+        <w:rPr>
+          <w:rFonts w:ascii="Verdana" w:hAnsi="Verdana"/>
+          <w:sz w:val="20"/>
+          <w:szCs w:val="20"/>
+        </w:rPr>
+        <w:t xml:space="preserve">Software apa yang dibutuhkan dalam pengembangan aplikasi? </w:t>
+      </w:r>
+    </w:p>
+    <w:p>
+      <w:pPr>
+        <w:pStyle w:val="ListParagraph"/>
+        <w:spacing w:after="0" w:line="240" w:lineRule="auto"/>
+        <w:ind w:left="993"/>
+        <w:rPr>
+          <w:rFonts w:ascii="Verdana" w:hAnsi="Verdana"/>
+          <w:sz w:val="20"/>
+          <w:szCs w:val="20"/>
+        </w:rPr>
+      </w:pPr>
+      <w:r>
+        <w:rPr>
+          <w:rFonts w:ascii="Verdana" w:hAnsi="Verdana"/>
+          <w:sz w:val="20"/>
+          <w:szCs w:val="20"/>
+        </w:rPr>
+        <w:t>Adakah biaya yang dibutuhkan dalam story board atau software yang dibutuhkan?</w:t>
+      </w:r>
+      <w:r>
+        <w:rPr>
+          <w:rFonts w:ascii="Verdana" w:hAnsi="Verdana"/>
+          <w:sz w:val="20"/>
+          <w:szCs w:val="20"/>
+        </w:rPr>
+        <w:t xml:space="preserve"> </w:t>
       </w:r>
     </w:p>
     <w:p>
@@ -1251,15 +1335,7 @@
           <w:sz w:val="20"/>
           <w:szCs w:val="20"/>
         </w:rPr>
-        <w:t>Dari setiap bahan baku yang dibeli, berapa barang jadi yang bisa dihasilkan?</w:t>
-      </w:r>
-      <w:r>
-        <w:rPr>
-          <w:rFonts w:ascii="Verdana" w:hAnsi="Verdana"/>
-          <w:sz w:val="20"/>
-          <w:szCs w:val="20"/>
-        </w:rPr>
-        <w:t xml:space="preserve"> Dari setiap pembuatan barang jadi, berapa biaya yang harus dikeluarkan? Perhitungan yang dilakukan harus mempertimbangkan berbagai biaya yang mungkin terlibat seperti biaya tenaga kerja, listrik, packaging dan delivery.</w:t>
+        <w:t>Perhitungan yang dilakukan harus mempertimbangkan berbagai biaya yang mungkin terlibat seperti biaya tenaga kerja, listrik, packaging dan delivery.</w:t>
       </w:r>
     </w:p>
     <w:p>
@@ -1314,7 +1390,15 @@
           <w:sz w:val="20"/>
           <w:szCs w:val="20"/>
         </w:rPr>
-        <w:t>Bagian ini menjelaskan secara singkat tentang proses produksi yang ada sehingga calon investor mendapat gambaran yang memadai tentang proses yang ada dalam bisnis ini.</w:t>
+        <w:t>Detail eksekusi SDLC yang akan digunakan dalam pengembangan aplikasi</w:t>
+      </w:r>
+      <w:r>
+        <w:rPr>
+          <w:rFonts w:ascii="Verdana" w:hAnsi="Verdana"/>
+          <w:sz w:val="20"/>
+          <w:szCs w:val="20"/>
+        </w:rPr>
+        <w:t xml:space="preserve"> sehingga calon investor mendapat gambaran yang memadai tentang proses yang ada dalam bisnis ini.</w:t>
       </w:r>
     </w:p>
     <w:p>
@@ -1363,7 +1447,6 @@
           <w:sz w:val="20"/>
           <w:szCs w:val="20"/>
         </w:rPr>
-        <w:lastRenderedPageBreak/>
         <w:t>Execution Plan</w:t>
       </w:r>
     </w:p>
@@ -1587,7 +1670,15 @@
           <w:sz w:val="20"/>
           <w:szCs w:val="20"/>
         </w:rPr>
-        <w:t>Website seperti apa yang telah disiapkan/akan disiapkan?</w:t>
+        <w:t>Market store</w:t>
+      </w:r>
+      <w:r>
+        <w:rPr>
+          <w:rFonts w:ascii="Verdana" w:hAnsi="Verdana"/>
+          <w:sz w:val="20"/>
+          <w:szCs w:val="20"/>
+        </w:rPr>
+        <w:t xml:space="preserve"> seperti apa yang telah disiapkan/akan disiapkan?</w:t>
       </w:r>
     </w:p>
     <w:p>
@@ -1611,7 +1702,23 @@
           <w:sz w:val="20"/>
           <w:szCs w:val="20"/>
         </w:rPr>
-        <w:t>Bagaimana memastikan traffict pada website itu?</w:t>
+        <w:t xml:space="preserve">Bagaimana memastikan traffict pada </w:t>
+      </w:r>
+      <w:r>
+        <w:rPr>
+          <w:rFonts w:ascii="Verdana" w:hAnsi="Verdana"/>
+          <w:sz w:val="20"/>
+          <w:szCs w:val="20"/>
+        </w:rPr>
+        <w:t xml:space="preserve">Market store </w:t>
+      </w:r>
+      <w:r>
+        <w:rPr>
+          <w:rFonts w:ascii="Verdana" w:hAnsi="Verdana"/>
+          <w:sz w:val="20"/>
+          <w:szCs w:val="20"/>
+        </w:rPr>
+        <w:t>itu?</w:t>
       </w:r>
     </w:p>
     <w:p>
@@ -1635,7 +1742,23 @@
           <w:sz w:val="20"/>
           <w:szCs w:val="20"/>
         </w:rPr>
-        <w:t>Bagaimana kondisi persaingan di market sejenis?</w:t>
+        <w:t xml:space="preserve">Bagaimana kondisi persaingan di </w:t>
+      </w:r>
+      <w:r>
+        <w:rPr>
+          <w:rFonts w:ascii="Verdana" w:hAnsi="Verdana"/>
+          <w:sz w:val="20"/>
+          <w:szCs w:val="20"/>
+        </w:rPr>
+        <w:t xml:space="preserve">Market store </w:t>
+      </w:r>
+      <w:r>
+        <w:rPr>
+          <w:rFonts w:ascii="Verdana" w:hAnsi="Verdana"/>
+          <w:sz w:val="20"/>
+          <w:szCs w:val="20"/>
+        </w:rPr>
+        <w:t>sejenis?</w:t>
       </w:r>
     </w:p>
     <w:p>
@@ -2354,7 +2477,7 @@
           <w:sz w:val="20"/>
           <w:szCs w:val="20"/>
         </w:rPr>
-        <w:t>Belanja Bahan baku dan stok, Upah Karyawan, Cost Production, marketing cost.</w:t>
+        <w:t>Upah Karyawan, Cost Production, marketing cost.</w:t>
       </w:r>
     </w:p>
     <w:p>
@@ -2525,14 +2648,6 @@
         </w:rPr>
         <w:t xml:space="preserve">Bagian ini akan memberikan informasi kepada calon investor tentang mekanisme investasi yang akan mereka lakukan ini. Anda bisa mengajukan berbagai macam jenis persetujuan, namun pada akhirnya akan tergantung pada kesepakatan bersama. </w:t>
       </w:r>
-      <w:r>
-        <w:rPr>
-          <w:rFonts w:ascii="Verdana" w:hAnsi="Verdana"/>
-          <w:sz w:val="20"/>
-          <w:szCs w:val="20"/>
-        </w:rPr>
-        <w:t xml:space="preserve"> </w:t>
-      </w:r>
     </w:p>
     <w:p>
       <w:pPr>
@@ -2818,7 +2933,7 @@
       </w:r>
     </w:p>
     <w:sectPr>
-      <w:footerReference w:type="default" r:id="rId9"/>
+      <w:footerReference w:type="default" r:id="rId8"/>
       <w:pgSz w:w="11906" w:h="16838"/>
       <w:pgMar w:top="1440" w:right="1440" w:bottom="1440" w:left="1440" w:header="708" w:footer="708" w:gutter="0"/>
       <w:cols w:space="708"/>
@@ -2829,8 +2944,8 @@
 </file>
 
 <file path=word/endnotes.xml><?xml version="1.0" encoding="utf-8"?>
-<w:endnotes xmlns:wpc="http://schemas.microsoft.com/office/word/2010/wordprocessingCanvas" xmlns:mc="http://schemas.openxmlformats.org/markup-compatibility/2006" xmlns:o="urn:schemas-microsoft-com:office:office" xmlns:r="http://schemas.openxmlformats.org/officeDocument/2006/relationships" xmlns:m="http://schemas.openxmlformats.org/officeDocument/2006/math" xmlns:v="urn:schemas-microsoft-com:vml" xmlns:wp14="http://schemas.microsoft.com/office/word/2010/wordprocessingDrawing" xmlns:wp="http://schemas.openxmlformats.org/drawingml/2006/wordprocessingDrawing" xmlns:w10="urn:schemas-microsoft-com:office:word" xmlns:w="http://schemas.openxmlformats.org/wordprocessingml/2006/main" xmlns:w14="http://schemas.microsoft.com/office/word/2010/wordml" xmlns:wpg="http://schemas.microsoft.com/office/word/2010/wordprocessingGroup" xmlns:wpi="http://schemas.microsoft.com/office/word/2010/wordprocessingInk" xmlns:wne="http://schemas.microsoft.com/office/word/2006/wordml" xmlns:wps="http://schemas.microsoft.com/office/word/2010/wordprocessingShape" mc:Ignorable="w14 wp14">
-  <w:endnote w:type="separator" w:id="-1">
+<w:endnotes xmlns:ve="http://schemas.openxmlformats.org/markup-compatibility/2006" xmlns:o="urn:schemas-microsoft-com:office:office" xmlns:r="http://schemas.openxmlformats.org/officeDocument/2006/relationships" xmlns:m="http://schemas.openxmlformats.org/officeDocument/2006/math" xmlns:v="urn:schemas-microsoft-com:vml" xmlns:wp="http://schemas.openxmlformats.org/drawingml/2006/wordprocessingDrawing" xmlns:w10="urn:schemas-microsoft-com:office:word" xmlns:w="http://schemas.openxmlformats.org/wordprocessingml/2006/main" xmlns:wne="http://schemas.microsoft.com/office/word/2006/wordml">
+  <w:endnote w:type="separator" w:id="0">
     <w:p>
       <w:pPr>
         <w:spacing w:after="0" w:line="240" w:lineRule="auto"/>
@@ -2840,7 +2955,7 @@
       </w:r>
     </w:p>
   </w:endnote>
-  <w:endnote w:type="continuationSeparator" w:id="0">
+  <w:endnote w:type="continuationSeparator" w:id="1">
     <w:p>
       <w:pPr>
         <w:spacing w:after="0" w:line="240" w:lineRule="auto"/>
@@ -2854,7 +2969,7 @@
 </file>
 
 <file path=word/footer1.xml><?xml version="1.0" encoding="utf-8"?>
-<w:ftr xmlns:wpc="http://schemas.microsoft.com/office/word/2010/wordprocessingCanvas" xmlns:mc="http://schemas.openxmlformats.org/markup-compatibility/2006" xmlns:o="urn:schemas-microsoft-com:office:office" xmlns:r="http://schemas.openxmlformats.org/officeDocument/2006/relationships" xmlns:m="http://schemas.openxmlformats.org/officeDocument/2006/math" xmlns:v="urn:schemas-microsoft-com:vml" xmlns:wp14="http://schemas.microsoft.com/office/word/2010/wordprocessingDrawing" xmlns:wp="http://schemas.openxmlformats.org/drawingml/2006/wordprocessingDrawing" xmlns:w10="urn:schemas-microsoft-com:office:word" xmlns:w="http://schemas.openxmlformats.org/wordprocessingml/2006/main" xmlns:w14="http://schemas.microsoft.com/office/word/2010/wordml" xmlns:wpg="http://schemas.microsoft.com/office/word/2010/wordprocessingGroup" xmlns:wpi="http://schemas.microsoft.com/office/word/2010/wordprocessingInk" xmlns:wne="http://schemas.microsoft.com/office/word/2006/wordml" xmlns:wps="http://schemas.microsoft.com/office/word/2010/wordprocessingShape" mc:Ignorable="w14 wp14">
+<w:ftr xmlns:ve="http://schemas.openxmlformats.org/markup-compatibility/2006" xmlns:o="urn:schemas-microsoft-com:office:office" xmlns:r="http://schemas.openxmlformats.org/officeDocument/2006/relationships" xmlns:m="http://schemas.openxmlformats.org/officeDocument/2006/math" xmlns:v="urn:schemas-microsoft-com:vml" xmlns:wp="http://schemas.openxmlformats.org/drawingml/2006/wordprocessingDrawing" xmlns:w10="urn:schemas-microsoft-com:office:word" xmlns:w="http://schemas.openxmlformats.org/wordprocessingml/2006/main" xmlns:wne="http://schemas.microsoft.com/office/word/2006/wordml">
   <w:p>
     <w:pPr>
       <w:pStyle w:val="Footer"/>
@@ -2864,387 +2979,89 @@
         <w:noProof/>
         <w:lang w:eastAsia="id-ID"/>
       </w:rPr>
-      <mc:AlternateContent>
-        <mc:Choice Requires="wps">
-          <w:drawing>
-            <wp:anchor distT="0" distB="0" distL="114300" distR="114300" simplePos="0" relativeHeight="251660288" behindDoc="0" locked="0" layoutInCell="0" allowOverlap="1" wp14:anchorId="736FD807" wp14:editId="24BF7251">
-              <wp:simplePos x="0" y="0"/>
-              <wp:positionH relativeFrom="rightMargin">
-                <wp:align>center</wp:align>
-              </wp:positionH>
-              <wp:positionV relativeFrom="margin">
-                <wp:align>bottom</wp:align>
-              </wp:positionV>
-              <wp:extent cx="511175" cy="6172200"/>
-              <wp:effectExtent l="0" t="0" r="0" b="0"/>
-              <wp:wrapNone/>
-              <wp:docPr id="255" name="Rectangle 173"/>
-              <wp:cNvGraphicFramePr>
-                <a:graphicFrameLocks xmlns:a="http://schemas.openxmlformats.org/drawingml/2006/main"/>
-              </wp:cNvGraphicFramePr>
-              <a:graphic xmlns:a="http://schemas.openxmlformats.org/drawingml/2006/main">
-                <a:graphicData uri="http://schemas.microsoft.com/office/word/2010/wordprocessingShape">
-                  <wps:wsp>
-                    <wps:cNvSpPr>
-                      <a:spLocks noChangeArrowheads="1"/>
-                    </wps:cNvSpPr>
-                    <wps:spPr bwMode="auto">
-                      <a:xfrm>
-                        <a:off x="0" y="0"/>
-                        <a:ext cx="511175" cy="6172200"/>
-                      </a:xfrm>
-                      <a:prstGeom prst="rect">
-                        <a:avLst/>
-                      </a:prstGeom>
-                      <a:noFill/>
-                      <a:extLst>
-                        <a:ext uri="{909E8E84-426E-40DD-AFC4-6F175D3DCCD1}">
-                          <a14:hiddenFill xmlns:a14="http://schemas.microsoft.com/office/drawing/2010/main">
-                            <a:solidFill>
-                              <a:srgbClr val="FFFFFF"/>
-                            </a:solidFill>
-                          </a14:hiddenFill>
-                        </a:ext>
-                        <a:ext uri="{91240B29-F687-4F45-9708-019B960494DF}">
-                          <a14:hiddenLine xmlns:a14="http://schemas.microsoft.com/office/drawing/2010/main" w="9525">
-                            <a:solidFill>
-                              <a:srgbClr val="000000"/>
-                            </a:solidFill>
-                            <a:miter lim="800000"/>
-                            <a:headEnd/>
-                            <a:tailEnd/>
-                          </a14:hiddenLine>
-                        </a:ext>
-                        <a:ext uri="{53640926-AAD7-44D8-BBD7-CCE9431645EC}">
-                          <a14:shadowObscured xmlns:a14="http://schemas.microsoft.com/office/drawing/2010/main" val="1"/>
-                        </a:ext>
-                      </a:extLst>
-                    </wps:spPr>
-                    <wps:txbx>
-                      <w:txbxContent>
-                        <w:sdt>
-                          <w:sdtPr>
-                            <w:rPr>
-                              <w:color w:val="948A54" w:themeColor="background2" w:themeShade="80"/>
-                              <w:spacing w:val="60"/>
-                            </w:rPr>
-                            <w:alias w:val="Date"/>
-                            <w:id w:val="77518352"/>
-                            <w:dataBinding w:prefixMappings="xmlns:ns0='http://schemas.microsoft.com/office/2006/coverPageProps'" w:xpath="/ns0:CoverPageProperties[1]/ns0:PublishDate[1]" w:storeItemID="{55AF091B-3C7A-41E3-B477-F2FDAA23CFDA}"/>
-                            <w:date>
-                              <w:dateFormat w:val="MMMM d, yyyy"/>
-                              <w:lid w:val="en-US"/>
-                              <w:storeMappedDataAs w:val="dateTime"/>
-                              <w:calendar w:val="gregorian"/>
-                            </w:date>
-                          </w:sdtPr>
-                          <w:sdtContent>
-                            <w:p>
-                              <w:pPr>
-                                <w:rPr>
-                                  <w:color w:val="948A54" w:themeColor="background2" w:themeShade="80"/>
-                                  <w:spacing w:val="60"/>
-                                </w:rPr>
-                              </w:pPr>
-                              <w:r>
-                                <w:rPr>
-                                  <w:color w:val="948A54" w:themeColor="background2" w:themeShade="80"/>
-                                  <w:spacing w:val="60"/>
-                                </w:rPr>
-                                <w:t xml:space="preserve">PANDUAN BUSINESS PLAN </w:t>
-                              </w:r>
-                              <w:r>
-                                <w:rPr>
-                                  <w:color w:val="948A54" w:themeColor="background2" w:themeShade="80"/>
-                                  <w:spacing w:val="60"/>
-                                </w:rPr>
-                                <w:t>BP0</w:t>
-                              </w:r>
-                              <w:r>
-                                <w:rPr>
-                                  <w:color w:val="948A54" w:themeColor="background2" w:themeShade="80"/>
-                                  <w:spacing w:val="60"/>
-                                </w:rPr>
-                                <w:t>2</w:t>
-                              </w:r>
-                            </w:p>
-                          </w:sdtContent>
-                        </w:sdt>
-                      </w:txbxContent>
-                    </wps:txbx>
-                    <wps:bodyPr rot="0" vert="vert270" wrap="square" lIns="91440" tIns="45720" rIns="91440" bIns="45720" anchor="ctr" anchorCtr="0" upright="1">
-                      <a:spAutoFit/>
-                    </wps:bodyPr>
-                  </wps:wsp>
-                </a:graphicData>
-              </a:graphic>
-              <wp14:sizeRelH relativeFrom="page">
-                <wp14:pctWidth>0</wp14:pctWidth>
-              </wp14:sizeRelH>
-              <wp14:sizeRelV relativeFrom="margin">
-                <wp14:pctHeight>75000</wp14:pctHeight>
-              </wp14:sizeRelV>
-            </wp:anchor>
-          </w:drawing>
-        </mc:Choice>
-        <mc:Fallback>
-          <w:pict>
-            <v:rect id="Rectangle 173" o:spid="_x0000_s1026" style="position:absolute;margin-left:0;margin-top:0;width:40.25pt;height:486pt;z-index:251660288;visibility:visible;mso-wrap-style:square;mso-width-percent:0;mso-height-percent:750;mso-wrap-distance-left:9pt;mso-wrap-distance-top:0;mso-wrap-distance-right:9pt;mso-wrap-distance-bottom:0;mso-position-horizontal:center;mso-position-horizontal-relative:right-margin-area;mso-position-vertical:bottom;mso-position-vertical-relative:margin;mso-width-percent:0;mso-height-percent:750;mso-width-relative:page;mso-height-relative:margin;v-text-anchor:middle" o:gfxdata="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" o:allowincell="f" filled="f" stroked="f">
-              <v:textbox style="layout-flow:vertical;mso-layout-flow-alt:bottom-to-top;mso-fit-shape-to-text:t">
-                <w:txbxContent>
-                  <w:sdt>
-                    <w:sdtPr>
+      <w:pict>
+        <v:rect id="Rectangle 173" o:spid="_x0000_s2053" style="position:absolute;margin-left:0;margin-top:0;width:40.25pt;height:486pt;z-index:251660288;visibility:visible;mso-height-percent:750;mso-position-horizontal:center;mso-position-horizontal-relative:right-margin-area;mso-position-vertical:bottom;mso-position-vertical-relative:margin;mso-height-percent:750;mso-height-relative:margin;v-text-anchor:middle" o:gfxdata="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" o:allowincell="f" filled="f" stroked="f">
+          <v:textbox style="layout-flow:vertical;mso-layout-flow-alt:bottom-to-top;mso-fit-shape-to-text:t">
+            <w:txbxContent>
+              <w:sdt>
+                <w:sdtPr>
+                  <w:rPr>
+                    <w:color w:val="948A54" w:themeColor="background2" w:themeShade="80"/>
+                    <w:spacing w:val="60"/>
+                  </w:rPr>
+                  <w:alias w:val="Date"/>
+                  <w:id w:val="77518352"/>
+                  <w:dataBinding w:prefixMappings="xmlns:ns0='http://schemas.microsoft.com/office/2006/coverPageProps'" w:xpath="/ns0:CoverPageProperties[1]/ns0:PublishDate[1]" w:storeItemID="{55AF091B-3C7A-41E3-B477-F2FDAA23CFDA}"/>
+                  <w:date>
+                    <w:dateFormat w:val="MMMM d, yyyy"/>
+                    <w:lid w:val="en-US"/>
+                    <w:storeMappedDataAs w:val="dateTime"/>
+                    <w:calendar w:val="gregorian"/>
+                  </w:date>
+                </w:sdtPr>
+                <w:sdtContent>
+                  <w:p>
+                    <w:pPr>
                       <w:rPr>
                         <w:color w:val="948A54" w:themeColor="background2" w:themeShade="80"/>
                         <w:spacing w:val="60"/>
                       </w:rPr>
-                      <w:alias w:val="Date"/>
-                      <w:id w:val="77518352"/>
-                      <w:dataBinding w:prefixMappings="xmlns:ns0='http://schemas.microsoft.com/office/2006/coverPageProps'" w:xpath="/ns0:CoverPageProperties[1]/ns0:PublishDate[1]" w:storeItemID="{55AF091B-3C7A-41E3-B477-F2FDAA23CFDA}"/>
-                      <w:date>
-                        <w:dateFormat w:val="MMMM d, yyyy"/>
-                        <w:lid w:val="en-US"/>
-                        <w:storeMappedDataAs w:val="dateTime"/>
-                        <w:calendar w:val="gregorian"/>
-                      </w:date>
-                    </w:sdtPr>
-                    <w:sdtContent>
-                      <w:p>
-                        <w:pPr>
-                          <w:rPr>
-                            <w:color w:val="948A54" w:themeColor="background2" w:themeShade="80"/>
-                            <w:spacing w:val="60"/>
-                          </w:rPr>
-                        </w:pPr>
-                        <w:r>
-                          <w:rPr>
-                            <w:color w:val="948A54" w:themeColor="background2" w:themeShade="80"/>
-                            <w:spacing w:val="60"/>
-                          </w:rPr>
-                          <w:t xml:space="preserve">PANDUAN BUSINESS PLAN </w:t>
-                        </w:r>
-                        <w:r>
-                          <w:rPr>
-                            <w:color w:val="948A54" w:themeColor="background2" w:themeShade="80"/>
-                            <w:spacing w:val="60"/>
-                          </w:rPr>
-                          <w:t>BP0</w:t>
-                        </w:r>
-                        <w:r>
-                          <w:rPr>
-                            <w:color w:val="948A54" w:themeColor="background2" w:themeShade="80"/>
-                            <w:spacing w:val="60"/>
-                          </w:rPr>
-                          <w:t>2</w:t>
-                        </w:r>
-                      </w:p>
-                    </w:sdtContent>
-                  </w:sdt>
-                </w:txbxContent>
-              </v:textbox>
-              <w10:wrap anchorx="margin" anchory="margin"/>
-            </v:rect>
-          </w:pict>
-        </mc:Fallback>
-      </mc:AlternateContent>
+                    </w:pPr>
+                    <w:r>
+                      <w:rPr>
+                        <w:color w:val="948A54" w:themeColor="background2" w:themeShade="80"/>
+                        <w:spacing w:val="60"/>
+                      </w:rPr>
+                      <w:t xml:space="preserve">PANDUAN BUSINESS PLAN </w:t>
+                    </w:r>
+                    <w:r>
+                      <w:rPr>
+                        <w:color w:val="948A54" w:themeColor="background2" w:themeShade="80"/>
+                        <w:spacing w:val="60"/>
+                      </w:rPr>
+                      <w:t>BP0</w:t>
+                    </w:r>
+                    <w:r>
+                      <w:rPr>
+                        <w:color w:val="948A54" w:themeColor="background2" w:themeShade="80"/>
+                        <w:spacing w:val="60"/>
+                      </w:rPr>
+                      <w:t>2</w:t>
+                    </w:r>
+                  </w:p>
+                </w:sdtContent>
+              </w:sdt>
+            </w:txbxContent>
+          </v:textbox>
+          <w10:wrap anchorx="margin" anchory="margin"/>
+        </v:rect>
+      </w:pict>
     </w:r>
     <w:r>
       <w:rPr>
         <w:noProof/>
         <w:lang w:eastAsia="id-ID"/>
       </w:rPr>
-      <mc:AlternateContent>
-        <mc:Choice Requires="wpg">
-          <w:drawing>
-            <wp:anchor distT="0" distB="0" distL="114300" distR="114300" simplePos="0" relativeHeight="251659264" behindDoc="0" locked="0" layoutInCell="0" allowOverlap="1" wp14:anchorId="5F9144F2" wp14:editId="630EE89B">
-              <wp:simplePos x="0" y="0"/>
-              <wp:positionH relativeFrom="rightMargin">
-                <wp:align>center</wp:align>
-              </wp:positionH>
-              <wp:positionV relativeFrom="bottomMargin">
-                <wp:align>center</wp:align>
-              </wp:positionV>
-              <wp:extent cx="457200" cy="301752"/>
-              <wp:effectExtent l="0" t="76200" r="0" b="60198"/>
-              <wp:wrapNone/>
-              <wp:docPr id="251" name="Group 169"/>
-              <wp:cNvGraphicFramePr>
-                <a:graphicFrameLocks xmlns:a="http://schemas.openxmlformats.org/drawingml/2006/main"/>
-              </wp:cNvGraphicFramePr>
-              <a:graphic xmlns:a="http://schemas.openxmlformats.org/drawingml/2006/main">
-                <a:graphicData uri="http://schemas.microsoft.com/office/word/2010/wordprocessingGroup">
-                  <wpg:wgp>
-                    <wpg:cNvGrpSpPr>
-                      <a:grpSpLocks/>
-                    </wpg:cNvGrpSpPr>
-                    <wpg:grpSpPr bwMode="auto">
-                      <a:xfrm rot="5400000">
-                        <a:off x="0" y="0"/>
-                        <a:ext cx="457201" cy="301752"/>
-                        <a:chOff x="10217" y="9410"/>
-                        <a:chExt cx="1566" cy="590"/>
-                      </a:xfrm>
-                      <a:solidFill>
-                        <a:schemeClr val="bg2">
-                          <a:lumMod val="75000"/>
-                        </a:schemeClr>
-                      </a:solidFill>
-                    </wpg:grpSpPr>
-                    <wps:wsp>
-                      <wps:cNvPr id="252" name="AutoShape 170"/>
-                      <wps:cNvSpPr>
-                        <a:spLocks noChangeArrowheads="1"/>
-                      </wps:cNvSpPr>
-                      <wps:spPr bwMode="auto">
-                        <a:xfrm>
-                          <a:off x="11101" y="9410"/>
-                          <a:ext cx="682" cy="590"/>
-                        </a:xfrm>
-                        <a:prstGeom prst="chevron">
-                          <a:avLst>
-                            <a:gd name="adj" fmla="val 59811"/>
-                          </a:avLst>
-                        </a:prstGeom>
-                        <a:solidFill>
-                          <a:schemeClr val="bg2">
-                            <a:lumMod val="90000"/>
-                          </a:schemeClr>
-                        </a:solidFill>
-                        <a:extLst>
-                          <a:ext uri="{91240B29-F687-4F45-9708-019B960494DF}">
-                            <a14:hiddenLine xmlns:a14="http://schemas.microsoft.com/office/drawing/2010/main" w="9525">
-                              <a:solidFill>
-                                <a:srgbClr val="FFFFFF"/>
-                              </a:solidFill>
-                              <a:miter lim="800000"/>
-                              <a:headEnd/>
-                              <a:tailEnd/>
-                            </a14:hiddenLine>
-                          </a:ext>
-                          <a:ext uri="{53640926-AAD7-44D8-BBD7-CCE9431645EC}">
-                            <a14:shadowObscured xmlns:a14="http://schemas.microsoft.com/office/drawing/2010/main" val="1"/>
-                          </a:ext>
-                        </a:extLst>
-                      </wps:spPr>
-                      <wps:bodyPr rot="0" vert="horz" wrap="square" lIns="91440" tIns="45720" rIns="91440" bIns="45720" anchor="t" anchorCtr="0" upright="1">
-                        <a:noAutofit/>
-                      </wps:bodyPr>
-                    </wps:wsp>
-                    <wps:wsp>
-                      <wps:cNvPr id="253" name="AutoShape 171"/>
-                      <wps:cNvSpPr>
-                        <a:spLocks noChangeArrowheads="1"/>
-                      </wps:cNvSpPr>
-                      <wps:spPr bwMode="auto">
-                        <a:xfrm>
-                          <a:off x="10659" y="9410"/>
-                          <a:ext cx="682" cy="590"/>
-                        </a:xfrm>
-                        <a:prstGeom prst="chevron">
-                          <a:avLst>
-                            <a:gd name="adj" fmla="val 61666"/>
-                          </a:avLst>
-                        </a:prstGeom>
-                        <a:solidFill>
-                          <a:schemeClr val="bg2">
-                            <a:lumMod val="75000"/>
-                          </a:schemeClr>
-                        </a:solidFill>
-                        <a:extLst>
-                          <a:ext uri="{91240B29-F687-4F45-9708-019B960494DF}">
-                            <a14:hiddenLine xmlns:a14="http://schemas.microsoft.com/office/drawing/2010/main" w="9525">
-                              <a:solidFill>
-                                <a:srgbClr val="FFFFFF"/>
-                              </a:solidFill>
-                              <a:miter lim="800000"/>
-                              <a:headEnd/>
-                              <a:tailEnd/>
-                            </a14:hiddenLine>
-                          </a:ext>
-                          <a:ext uri="{53640926-AAD7-44D8-BBD7-CCE9431645EC}">
-                            <a14:shadowObscured xmlns:a14="http://schemas.microsoft.com/office/drawing/2010/main" val="1"/>
-                          </a:ext>
-                        </a:extLst>
-                      </wps:spPr>
-                      <wps:bodyPr rot="0" vert="horz" wrap="square" lIns="91440" tIns="45720" rIns="91440" bIns="45720" anchor="t" anchorCtr="0" upright="1">
-                        <a:noAutofit/>
-                      </wps:bodyPr>
-                    </wps:wsp>
-                    <wps:wsp>
-                      <wps:cNvPr id="254" name="AutoShape 172"/>
-                      <wps:cNvSpPr>
-                        <a:spLocks noChangeArrowheads="1"/>
-                      </wps:cNvSpPr>
-                      <wps:spPr bwMode="auto">
-                        <a:xfrm>
-                          <a:off x="10217" y="9410"/>
-                          <a:ext cx="682" cy="590"/>
-                        </a:xfrm>
-                        <a:prstGeom prst="chevron">
-                          <a:avLst>
-                            <a:gd name="adj" fmla="val 63521"/>
-                          </a:avLst>
-                        </a:prstGeom>
-                        <a:solidFill>
-                          <a:schemeClr val="bg2">
-                            <a:lumMod val="50000"/>
-                          </a:schemeClr>
-                        </a:solidFill>
-                        <a:extLst>
-                          <a:ext uri="{91240B29-F687-4F45-9708-019B960494DF}">
-                            <a14:hiddenLine xmlns:a14="http://schemas.microsoft.com/office/drawing/2010/main" w="9525">
-                              <a:solidFill>
-                                <a:srgbClr val="FFFFFF"/>
-                              </a:solidFill>
-                              <a:miter lim="800000"/>
-                              <a:headEnd/>
-                              <a:tailEnd/>
-                            </a14:hiddenLine>
-                          </a:ext>
-                          <a:ext uri="{53640926-AAD7-44D8-BBD7-CCE9431645EC}">
-                            <a14:shadowObscured xmlns:a14="http://schemas.microsoft.com/office/drawing/2010/main" val="1"/>
-                          </a:ext>
-                        </a:extLst>
-                      </wps:spPr>
-                      <wps:bodyPr rot="0" vert="horz" wrap="square" lIns="91440" tIns="45720" rIns="91440" bIns="45720" anchor="t" anchorCtr="0" upright="1">
-                        <a:noAutofit/>
-                      </wps:bodyPr>
-                    </wps:wsp>
-                  </wpg:wgp>
-                </a:graphicData>
-              </a:graphic>
-              <wp14:sizeRelH relativeFrom="page">
-                <wp14:pctWidth>0</wp14:pctWidth>
-              </wp14:sizeRelH>
-              <wp14:sizeRelV relativeFrom="page">
-                <wp14:pctHeight>0</wp14:pctHeight>
-              </wp14:sizeRelV>
-            </wp:anchor>
-          </w:drawing>
-        </mc:Choice>
-        <mc:Fallback>
-          <w:pict>
-            <v:group id="Group 169" o:spid="_x0000_s1026" style="position:absolute;margin-left:0;margin-top:0;width:36pt;height:23.75pt;rotation:90;z-index:251659264;mso-position-horizontal:center;mso-position-horizontal-relative:right-margin-area;mso-position-vertical:center;mso-position-vertical-relative:bottom-margin-area" coordorigin="10217,9410" coordsize="1566,590" o:gfxdata="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" o:allowincell="f">
-              <v:shapetype id="_x0000_t55" coordsize="21600,21600" o:spt="55" adj="16200" path="m@0,l,0@1,10800,,21600@0,21600,21600,10800xe">
-                <v:stroke joinstyle="miter"/>
-                <v:formulas>
-                  <v:f eqn="val #0"/>
-                  <v:f eqn="sum 21600 0 @0"/>
-                  <v:f eqn="prod #0 1 2"/>
-                </v:formulas>
-                <v:path o:connecttype="custom" o:connectlocs="@2,0;@1,10800;@2,21600;21600,10800" o:connectangles="270,180,90,0" textboxrect="0,0,10800,21600;0,0,16200,21600;0,0,21600,21600"/>
-                <v:handles>
-                  <v:h position="#0,topLeft" xrange="0,21600"/>
-                </v:handles>
-              </v:shapetype>
-              <v:shape id="AutoShape 170" o:spid="_x0000_s1027" type="#_x0000_t55" style="position:absolute;left:11101;top:9410;width:682;height:590;visibility:visible;mso-wrap-style:square;v-text-anchor:top" o:gfxdata="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" adj="10424" fillcolor="#ddd8c2 [2894]" stroked="f" strokecolor="white"/>
-              <v:shape id="AutoShape 171" o:spid="_x0000_s1028" type="#_x0000_t55" style="position:absolute;left:10659;top:9410;width:682;height:590;visibility:visible;mso-wrap-style:square;v-text-anchor:top" o:gfxdata="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" adj="10077" fillcolor="#c4bc96 [2414]" stroked="f" strokecolor="white"/>
-              <v:shape id="AutoShape 172" o:spid="_x0000_s1029" type="#_x0000_t55" style="position:absolute;left:10217;top:9410;width:682;height:590;visibility:visible;mso-wrap-style:square;v-text-anchor:top" o:gfxdata="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" adj="9730" fillcolor="#938953 [1614]" stroked="f" strokecolor="white"/>
-              <w10:wrap anchorx="margin" anchory="margin"/>
-            </v:group>
-          </w:pict>
-        </mc:Fallback>
-      </mc:AlternateContent>
+      <w:pict>
+        <v:group id="Group 169" o:spid="_x0000_s2049" style="position:absolute;margin-left:0;margin-top:0;width:36pt;height:23.75pt;rotation:90;z-index:251659264;mso-position-horizontal:center;mso-position-horizontal-relative:right-margin-area;mso-position-vertical:center;mso-position-vertical-relative:bottom-margin-area" coordorigin="10217,9410" coordsize="1566,590" o:gfxdata="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" o:allowincell="f">
+          <v:shapetype id="_x0000_t55" coordsize="21600,21600" o:spt="55" adj="16200" path="m@0,l,0@1,10800,,21600@0,21600,21600,10800xe">
+            <v:stroke joinstyle="miter"/>
+            <v:formulas>
+              <v:f eqn="val #0"/>
+              <v:f eqn="sum 21600 0 @0"/>
+              <v:f eqn="prod #0 1 2"/>
+            </v:formulas>
+            <v:path o:connecttype="custom" o:connectlocs="@2,0;@1,10800;@2,21600;21600,10800" o:connectangles="270,180,90,0" textboxrect="0,0,10800,21600;0,0,16200,21600;0,0,21600,21600"/>
+            <v:handles>
+              <v:h position="#0,topLeft" xrange="0,21600"/>
+            </v:handles>
+          </v:shapetype>
+          <v:shape id="AutoShape 170" o:spid="_x0000_s2052" type="#_x0000_t55" style="position:absolute;left:11101;top:9410;width:682;height:590;visibility:visible" o:gfxdata="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" adj="10424" fillcolor="#ddd8c2 [2894]" stroked="f" strokecolor="white"/>
+          <v:shape id="AutoShape 171" o:spid="_x0000_s2051" type="#_x0000_t55" style="position:absolute;left:10659;top:9410;width:682;height:590;visibility:visible" o:gfxdata="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" adj="10077" fillcolor="#c4bc96 [2414]" stroked="f" strokecolor="white"/>
+          <v:shape id="AutoShape 172" o:spid="_x0000_s2050" type="#_x0000_t55" style="position:absolute;left:10217;top:9410;width:682;height:590;visibility:visible" o:gfxdata="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" adj="9730" fillcolor="#938953 [1614]" stroked="f" strokecolor="white"/>
+          <w10:wrap anchorx="margin" anchory="margin"/>
+        </v:group>
+      </w:pict>
     </w:r>
   </w:p>
   <w:p>
@@ -3256,8 +3073,8 @@
 </file>
 
 <file path=word/footnotes.xml><?xml version="1.0" encoding="utf-8"?>
-<w:footnotes xmlns:wpc="http://schemas.microsoft.com/office/word/2010/wordprocessingCanvas" xmlns:mc="http://schemas.openxmlformats.org/markup-compatibility/2006" xmlns:o="urn:schemas-microsoft-com:office:office" xmlns:r="http://schemas.openxmlformats.org/officeDocument/2006/relationships" xmlns:m="http://schemas.openxmlformats.org/officeDocument/2006/math" xmlns:v="urn:schemas-microsoft-com:vml" xmlns:wp14="http://schemas.microsoft.com/office/word/2010/wordprocessingDrawing" xmlns:wp="http://schemas.openxmlformats.org/drawingml/2006/wordprocessingDrawing" xmlns:w10="urn:schemas-microsoft-com:office:word" xmlns:w="http://schemas.openxmlformats.org/wordprocessingml/2006/main" xmlns:w14="http://schemas.microsoft.com/office/word/2010/wordml" xmlns:wpg="http://schemas.microsoft.com/office/word/2010/wordprocessingGroup" xmlns:wpi="http://schemas.microsoft.com/office/word/2010/wordprocessingInk" xmlns:wne="http://schemas.microsoft.com/office/word/2006/wordml" xmlns:wps="http://schemas.microsoft.com/office/word/2010/wordprocessingShape" mc:Ignorable="w14 wp14">
-  <w:footnote w:type="separator" w:id="-1">
+<w:footnotes xmlns:ve="http://schemas.openxmlformats.org/markup-compatibility/2006" xmlns:o="urn:schemas-microsoft-com:office:office" xmlns:r="http://schemas.openxmlformats.org/officeDocument/2006/relationships" xmlns:m="http://schemas.openxmlformats.org/officeDocument/2006/math" xmlns:v="urn:schemas-microsoft-com:vml" xmlns:wp="http://schemas.openxmlformats.org/drawingml/2006/wordprocessingDrawing" xmlns:w10="urn:schemas-microsoft-com:office:word" xmlns:w="http://schemas.openxmlformats.org/wordprocessingml/2006/main" xmlns:wne="http://schemas.microsoft.com/office/word/2006/wordml">
+  <w:footnote w:type="separator" w:id="0">
     <w:p>
       <w:pPr>
         <w:spacing w:after="0" w:line="240" w:lineRule="auto"/>
@@ -3267,7 +3084,7 @@
       </w:r>
     </w:p>
   </w:footnote>
-  <w:footnote w:type="continuationSeparator" w:id="0">
+  <w:footnote w:type="continuationSeparator" w:id="1">
     <w:p>
       <w:pPr>
         <w:spacing w:after="0" w:line="240" w:lineRule="auto"/>
@@ -3281,7 +3098,7 @@
 </file>
 
 <file path=word/numbering.xml><?xml version="1.0" encoding="utf-8"?>
-<w:numbering xmlns:wpc="http://schemas.microsoft.com/office/word/2010/wordprocessingCanvas" xmlns:mc="http://schemas.openxmlformats.org/markup-compatibility/2006" xmlns:o="urn:schemas-microsoft-com:office:office" xmlns:r="http://schemas.openxmlformats.org/officeDocument/2006/relationships" xmlns:m="http://schemas.openxmlformats.org/officeDocument/2006/math" xmlns:v="urn:schemas-microsoft-com:vml" xmlns:wp14="http://schemas.microsoft.com/office/word/2010/wordprocessingDrawing" xmlns:wp="http://schemas.openxmlformats.org/drawingml/2006/wordprocessingDrawing" xmlns:w10="urn:schemas-microsoft-com:office:word" xmlns:w="http://schemas.openxmlformats.org/wordprocessingml/2006/main" xmlns:w14="http://schemas.microsoft.com/office/word/2010/wordml" xmlns:wpg="http://schemas.microsoft.com/office/word/2010/wordprocessingGroup" xmlns:wpi="http://schemas.microsoft.com/office/word/2010/wordprocessingInk" xmlns:wne="http://schemas.microsoft.com/office/word/2006/wordml" xmlns:wps="http://schemas.microsoft.com/office/word/2010/wordprocessingShape" mc:Ignorable="w14 wp14">
+<w:numbering xmlns:ve="http://schemas.openxmlformats.org/markup-compatibility/2006" xmlns:o="urn:schemas-microsoft-com:office:office" xmlns:r="http://schemas.openxmlformats.org/officeDocument/2006/relationships" xmlns:m="http://schemas.openxmlformats.org/officeDocument/2006/math" xmlns:v="urn:schemas-microsoft-com:vml" xmlns:wp="http://schemas.openxmlformats.org/drawingml/2006/wordprocessingDrawing" xmlns:w10="urn:schemas-microsoft-com:office:word" xmlns:w="http://schemas.openxmlformats.org/wordprocessingml/2006/main" xmlns:wne="http://schemas.microsoft.com/office/word/2006/wordml">
   <w:abstractNum w:abstractNumId="0">
     <w:nsid w:val="12C545C9"/>
     <w:multiLevelType w:val="hybridMultilevel"/>
@@ -4004,7 +3821,7 @@
 </file>
 
 <file path=word/styles.xml><?xml version="1.0" encoding="utf-8"?>
-<w:styles xmlns:mc="http://schemas.openxmlformats.org/markup-compatibility/2006" xmlns:r="http://schemas.openxmlformats.org/officeDocument/2006/relationships" xmlns:w="http://schemas.openxmlformats.org/wordprocessingml/2006/main" xmlns:w14="http://schemas.microsoft.com/office/word/2010/wordml" mc:Ignorable="w14">
+<w:styles xmlns:r="http://schemas.openxmlformats.org/officeDocument/2006/relationships" xmlns:w="http://schemas.openxmlformats.org/wordprocessingml/2006/main">
   <w:docDefaults>
     <w:rPrDefault>
       <w:rPr>
@@ -4162,6 +3979,7 @@
   <w:style w:type="paragraph" w:default="1" w:styleId="Normal">
     <w:name w:val="Normal"/>
     <w:qFormat/>
+    <w:rsid w:val="00920626"/>
   </w:style>
   <w:style w:type="character" w:default="1" w:styleId="DefaultParagraphFont">
     <w:name w:val="Default Paragraph Font"/>
@@ -4174,6 +3992,7 @@
     <w:uiPriority w:val="99"/>
     <w:semiHidden/>
     <w:unhideWhenUsed/>
+    <w:qFormat/>
     <w:tblPr>
       <w:tblInd w:w="0" w:type="dxa"/>
       <w:tblCellMar>

</xml_diff>